<commit_message>
Update 10/4/2023 8:45AM EST
Update as of 8:45AM EST on 10/4/2023.
</commit_message>
<xml_diff>
--- a/STIPULATIONS TO LICENSING OR LEASING OR PURCHASING.docx
+++ b/STIPULATIONS TO LICENSING OR LEASING OR PURCHASING.docx
@@ -72,6 +72,42 @@
       </w:pPr>
       <w:r>
         <w:t>Requirement of monitoring software accessible by the public to determine how the software is being used.</w:t>
+      </w:r>
+    </w:p>
+    <w:p>
+      <w:pPr>
+        <w:pStyle w:val="ListParagraph"/>
+        <w:numPr>
+          <w:ilvl w:val="0"/>
+          <w:numId w:val="1"/>
+        </w:numPr>
+        <w:pBdr>
+          <w:bottom w:val="single" w:sz="4" w:space="1" w:color="auto"/>
+        </w:pBdr>
+        <w:jc w:val="both"/>
+      </w:pPr>
+      <w:r>
+        <w:t xml:space="preserve">Licensing or leasing or purchasing </w:t>
+      </w:r>
+      <w:r>
+        <w:rPr>
+          <w:b/>
+          <w:bCs/>
+        </w:rPr>
+        <w:t>GLOBAL SECURITY SYSTEM SOFTWARE</w:t>
+      </w:r>
+      <w:r>
+        <w:t xml:space="preserve"> does not limit its functionality to prevent illegal activities, including, however not limited to crime, terrorism, war, or war crime, and any licensing, leasing, or purchasing shall not render the software unusable for others or themselves, including, however not limited to any reverse engineering through any payments for the transfer or trapping or disclosure or limitation of any intellectual property contained herein, forever withstanding this agreement in writing, signed and notarized in public by all parties that seek to license or lease or purchase </w:t>
+      </w:r>
+      <w:r>
+        <w:rPr>
+          <w:b/>
+          <w:bCs/>
+        </w:rPr>
+        <w:t>GLOBAL SECURITY SYSTEM SOFTWARE</w:t>
+      </w:r>
+      <w:r>
+        <w:t>.</w:t>
       </w:r>
     </w:p>
     <w:sectPr>

</xml_diff>

<commit_message>
Update 10/18/2023 5:46PM EST
Updates as of 5:46PM EST on 10/18/2023.
</commit_message>
<xml_diff>
--- a/STIPULATIONS TO LICENSING OR LEASING OR PURCHASING.docx
+++ b/STIPULATIONS TO LICENSING OR LEASING OR PURCHASING.docx
@@ -108,6 +108,22 @@
       </w:r>
       <w:r>
         <w:t>.</w:t>
+      </w:r>
+    </w:p>
+    <w:p>
+      <w:pPr>
+        <w:pStyle w:val="ListParagraph"/>
+        <w:numPr>
+          <w:ilvl w:val="0"/>
+          <w:numId w:val="1"/>
+        </w:numPr>
+        <w:pBdr>
+          <w:bottom w:val="single" w:sz="4" w:space="1" w:color="auto"/>
+        </w:pBdr>
+        <w:jc w:val="both"/>
+      </w:pPr>
+      <w:r>
+        <w:t>Licensing or leasing or purchasing does not allow the payer who funded or conducted the illegal activities that are now blocked, to change the source code or systems, in any manner that would change them or make them not work.</w:t>
       </w:r>
     </w:p>
     <w:sectPr>

</xml_diff>

<commit_message>
Update 12/5/2023 6:14PM EST
Update as of 6:14PM EST on 12/5/2023.
</commit_message>
<xml_diff>
--- a/STIPULATIONS TO LICENSING OR LEASING OR PURCHASING.docx
+++ b/STIPULATIONS TO LICENSING OR LEASING OR PURCHASING.docx
@@ -124,6 +124,32 @@
       </w:pPr>
       <w:r>
         <w:t>Licensing or leasing or purchasing does not allow the payer who funded or conducted the illegal activities that are now blocked, to change the source code or systems, in any manner that would change them or make them not work.</w:t>
+      </w:r>
+    </w:p>
+    <w:p>
+      <w:pPr>
+        <w:pStyle w:val="ListParagraph"/>
+        <w:numPr>
+          <w:ilvl w:val="0"/>
+          <w:numId w:val="1"/>
+        </w:numPr>
+        <w:pBdr>
+          <w:bottom w:val="single" w:sz="4" w:space="1" w:color="auto"/>
+        </w:pBdr>
+        <w:jc w:val="both"/>
+      </w:pPr>
+      <w:r>
+        <w:t xml:space="preserve">Transfer of funds must be made to MCE123 prior to any license being granted to use                  </w:t>
+      </w:r>
+      <w:r>
+        <w:rPr>
+          <w:b/>
+          <w:bCs/>
+        </w:rPr>
+        <w:t>GLOBAL SECURITY SYSTEM SOFTWARE</w:t>
+      </w:r>
+      <w:r>
+        <w:t>.</w:t>
       </w:r>
     </w:p>
     <w:sectPr>

</xml_diff>

<commit_message>
Update 5/28/2024 2:56PM EST
Updates as of 2:56PM EST on 5/28/2024.
</commit_message>
<xml_diff>
--- a/STIPULATIONS TO LICENSING OR LEASING OR PURCHASING.docx
+++ b/STIPULATIONS TO LICENSING OR LEASING OR PURCHASING.docx
@@ -1,6 +1,6 @@
 
 <file path=word/document.xml><?xml version="1.0" encoding="utf-8"?>
-<w:document xmlns:wpc="http://schemas.microsoft.com/office/word/2010/wordprocessingCanvas" xmlns:cx="http://schemas.microsoft.com/office/drawing/2014/chartex" xmlns:cx1="http://schemas.microsoft.com/office/drawing/2015/9/8/chartex" xmlns:cx2="http://schemas.microsoft.com/office/drawing/2015/10/21/chartex" xmlns:cx3="http://schemas.microsoft.com/office/drawing/2016/5/9/chartex" xmlns:cx4="http://schemas.microsoft.com/office/drawing/2016/5/10/chartex" xmlns:cx5="http://schemas.microsoft.com/office/drawing/2016/5/11/chartex" xmlns:cx6="http://schemas.microsoft.com/office/drawing/2016/5/12/chartex" xmlns:cx7="http://schemas.microsoft.com/office/drawing/2016/5/13/chartex" xmlns:cx8="http://schemas.microsoft.com/office/drawing/2016/5/14/chartex" xmlns:mc="http://schemas.openxmlformats.org/markup-compatibility/2006" xmlns:aink="http://schemas.microsoft.com/office/drawing/2016/ink" xmlns:am3d="http://schemas.microsoft.com/office/drawing/2017/model3d" xmlns:o="urn:schemas-microsoft-com:office:office" xmlns:oel="http://schemas.microsoft.com/office/2019/extlst" xmlns:r="http://schemas.openxmlformats.org/officeDocument/2006/relationships" xmlns:m="http://schemas.openxmlformats.org/officeDocument/2006/math" xmlns:v="urn:schemas-microsoft-com:vml" xmlns:wp14="http://schemas.microsoft.com/office/word/2010/wordprocessingDrawing" xmlns:wp="http://schemas.openxmlformats.org/drawingml/2006/wordprocessingDrawing" xmlns:w10="urn:schemas-microsoft-com:office:word" xmlns:w="http://schemas.openxmlformats.org/wordprocessingml/2006/main" xmlns:w14="http://schemas.microsoft.com/office/word/2010/wordml" xmlns:w15="http://schemas.microsoft.com/office/word/2012/wordml" xmlns:w16cex="http://schemas.microsoft.com/office/word/2018/wordml/cex" xmlns:w16cid="http://schemas.microsoft.com/office/word/2016/wordml/cid" xmlns:w16="http://schemas.microsoft.com/office/word/2018/wordml" xmlns:w16sdtdh="http://schemas.microsoft.com/office/word/2020/wordml/sdtdatahash" xmlns:w16se="http://schemas.microsoft.com/office/word/2015/wordml/symex" xmlns:wpg="http://schemas.microsoft.com/office/word/2010/wordprocessingGroup" xmlns:wpi="http://schemas.microsoft.com/office/word/2010/wordprocessingInk" xmlns:wne="http://schemas.microsoft.com/office/word/2006/wordml" xmlns:wps="http://schemas.microsoft.com/office/word/2010/wordprocessingShape" mc:Ignorable="w14 w15 w16se w16cid w16 w16cex w16sdtdh wp14">
+<w:document xmlns:wpc="http://schemas.microsoft.com/office/word/2010/wordprocessingCanvas" xmlns:cx="http://schemas.microsoft.com/office/drawing/2014/chartex" xmlns:cx1="http://schemas.microsoft.com/office/drawing/2015/9/8/chartex" xmlns:cx2="http://schemas.microsoft.com/office/drawing/2015/10/21/chartex" xmlns:cx3="http://schemas.microsoft.com/office/drawing/2016/5/9/chartex" xmlns:cx4="http://schemas.microsoft.com/office/drawing/2016/5/10/chartex" xmlns:cx5="http://schemas.microsoft.com/office/drawing/2016/5/11/chartex" xmlns:cx6="http://schemas.microsoft.com/office/drawing/2016/5/12/chartex" xmlns:cx7="http://schemas.microsoft.com/office/drawing/2016/5/13/chartex" xmlns:cx8="http://schemas.microsoft.com/office/drawing/2016/5/14/chartex" xmlns:mc="http://schemas.openxmlformats.org/markup-compatibility/2006" xmlns:aink="http://schemas.microsoft.com/office/drawing/2016/ink" xmlns:am3d="http://schemas.microsoft.com/office/drawing/2017/model3d" xmlns:o="urn:schemas-microsoft-com:office:office" xmlns:oel="http://schemas.microsoft.com/office/2019/extlst" xmlns:r="http://schemas.openxmlformats.org/officeDocument/2006/relationships" xmlns:m="http://schemas.openxmlformats.org/officeDocument/2006/math" xmlns:v="urn:schemas-microsoft-com:vml" xmlns:wp14="http://schemas.microsoft.com/office/word/2010/wordprocessingDrawing" xmlns:wp="http://schemas.openxmlformats.org/drawingml/2006/wordprocessingDrawing" xmlns:w10="urn:schemas-microsoft-com:office:word" xmlns:w="http://schemas.openxmlformats.org/wordprocessingml/2006/main" xmlns:w14="http://schemas.microsoft.com/office/word/2010/wordml" xmlns:w15="http://schemas.microsoft.com/office/word/2012/wordml" xmlns:w16cex="http://schemas.microsoft.com/office/word/2018/wordml/cex" xmlns:w16cid="http://schemas.microsoft.com/office/word/2016/wordml/cid" xmlns:w16="http://schemas.microsoft.com/office/word/2018/wordml" xmlns:w16du="http://schemas.microsoft.com/office/word/2023/wordml/word16du" xmlns:w16sdtdh="http://schemas.microsoft.com/office/word/2020/wordml/sdtdatahash" xmlns:w16se="http://schemas.microsoft.com/office/word/2015/wordml/symex" xmlns:wpg="http://schemas.microsoft.com/office/word/2010/wordprocessingGroup" xmlns:wpi="http://schemas.microsoft.com/office/word/2010/wordprocessingInk" xmlns:wne="http://schemas.microsoft.com/office/word/2006/wordml" xmlns:wps="http://schemas.microsoft.com/office/word/2010/wordprocessingShape" mc:Ignorable="w14 w15 w16se w16cid w16 w16cex w16sdtdh w16du wp14">
   <w:body>
     <w:p>
       <w:pPr>
@@ -39,7 +39,19 @@
         <w:jc w:val="both"/>
       </w:pPr>
       <w:r>
-        <w:t>The software must be established as an over-arching system that ensures that illegal things conducted by Artificial Intelligence software never occur, anywhere, by anything.</w:t>
+        <w:t xml:space="preserve">The software must be established as an over-arching system that ensures that illegal things </w:t>
+      </w:r>
+      <w:r>
+        <w:t xml:space="preserve">that would normally be </w:t>
+      </w:r>
+      <w:r>
+        <w:t xml:space="preserve">conducted by Artificial Intelligence software </w:t>
+      </w:r>
+      <w:r>
+        <w:t xml:space="preserve">without the safeguards and defenses </w:t>
+      </w:r>
+      <w:r>
+        <w:t>never occur, anywhere, by anything.</w:t>
       </w:r>
     </w:p>
     <w:p>
@@ -55,7 +67,10 @@
         <w:jc w:val="both"/>
       </w:pPr>
       <w:r>
-        <w:t>Security to prevent abusive employees from removing security software or stipulations in the software, which prevent illegal activities from happening to the public or private individuals.</w:t>
+        <w:t>Security to prevent abusive employees from removing security software or stipulations in the software, which prevent illegal activities from happening to the public or private individuals</w:t>
+      </w:r>
+      <w:r>
+        <w:t>, must always be in place.</w:t>
       </w:r>
     </w:p>
     <w:p>
@@ -71,7 +86,17 @@
         <w:jc w:val="both"/>
       </w:pPr>
       <w:r>
-        <w:t>Requirement of monitoring software accessible by the public to determine how the software is being used.</w:t>
+        <w:t>Requirement of monitoring software accessible by the public to determine how the software is being used</w:t>
+      </w:r>
+      <w:r>
+        <w:t xml:space="preserve"> and licensed by </w:t>
+      </w:r>
+      <w:r>
+        <w:rPr>
+          <w:b/>
+          <w:bCs/>
+        </w:rPr>
+        <w:t>MCE123, Inc.</w:t>
       </w:r>
     </w:p>
     <w:p>
@@ -139,7 +164,40 @@
         <w:jc w:val="both"/>
       </w:pPr>
       <w:r>
-        <w:t xml:space="preserve">Transfer of funds must be made to MCE123 prior to any license being granted to use                  </w:t>
+        <w:t>Evidence about illegal activities conducted by Artificial Intelligence, previously, must be maintained to ensure that corrections and safeguards and defenses are made to these systems, to ensure that history does not repeat itself.</w:t>
+      </w:r>
+    </w:p>
+    <w:p>
+      <w:pPr>
+        <w:pStyle w:val="ListParagraph"/>
+        <w:numPr>
+          <w:ilvl w:val="0"/>
+          <w:numId w:val="1"/>
+        </w:numPr>
+        <w:pBdr>
+          <w:bottom w:val="single" w:sz="4" w:space="1" w:color="auto"/>
+        </w:pBdr>
+        <w:jc w:val="both"/>
+      </w:pPr>
+      <w:r>
+        <w:t xml:space="preserve">Transfer of funds must be made to </w:t>
+      </w:r>
+      <w:r>
+        <w:rPr>
+          <w:b/>
+          <w:bCs/>
+        </w:rPr>
+        <w:t>MCE123</w:t>
+      </w:r>
+      <w:r>
+        <w:rPr>
+          <w:b/>
+          <w:bCs/>
+        </w:rPr>
+        <w:t>, Inc.</w:t>
+      </w:r>
+      <w:r>
+        <w:t xml:space="preserve"> prior to any license being granted to use                  </w:t>
       </w:r>
       <w:r>
         <w:rPr>
@@ -150,6 +208,37 @@
       </w:r>
       <w:r>
         <w:t>.</w:t>
+      </w:r>
+    </w:p>
+    <w:p>
+      <w:pPr>
+        <w:pStyle w:val="ListParagraph"/>
+        <w:pBdr>
+          <w:bottom w:val="single" w:sz="4" w:space="1" w:color="auto"/>
+        </w:pBdr>
+        <w:ind w:left="360"/>
+        <w:jc w:val="both"/>
+      </w:pPr>
+    </w:p>
+    <w:p>
+      <w:pPr>
+        <w:pStyle w:val="ListParagraph"/>
+        <w:pBdr>
+          <w:bottom w:val="single" w:sz="4" w:space="1" w:color="auto"/>
+        </w:pBdr>
+        <w:ind w:left="360"/>
+        <w:jc w:val="right"/>
+        <w:rPr>
+          <w:b/>
+          <w:bCs/>
+        </w:rPr>
+      </w:pPr>
+      <w:r>
+        <w:rPr>
+          <w:b/>
+          <w:bCs/>
+        </w:rPr>
+        <w:t>Modification DateTimeStamp: 5/28/2024 2:54:06 PM</w:t>
       </w:r>
     </w:p>
     <w:sectPr>
@@ -163,7 +252,7 @@
 </file>
 
 <file path=word/numbering.xml><?xml version="1.0" encoding="utf-8"?>
-<w:numbering xmlns:wpc="http://schemas.microsoft.com/office/word/2010/wordprocessingCanvas" xmlns:cx="http://schemas.microsoft.com/office/drawing/2014/chartex" xmlns:cx1="http://schemas.microsoft.com/office/drawing/2015/9/8/chartex" xmlns:cx2="http://schemas.microsoft.com/office/drawing/2015/10/21/chartex" xmlns:cx3="http://schemas.microsoft.com/office/drawing/2016/5/9/chartex" xmlns:cx4="http://schemas.microsoft.com/office/drawing/2016/5/10/chartex" xmlns:cx5="http://schemas.microsoft.com/office/drawing/2016/5/11/chartex" xmlns:cx6="http://schemas.microsoft.com/office/drawing/2016/5/12/chartex" xmlns:cx7="http://schemas.microsoft.com/office/drawing/2016/5/13/chartex" xmlns:cx8="http://schemas.microsoft.com/office/drawing/2016/5/14/chartex" xmlns:mc="http://schemas.openxmlformats.org/markup-compatibility/2006" xmlns:aink="http://schemas.microsoft.com/office/drawing/2016/ink" xmlns:am3d="http://schemas.microsoft.com/office/drawing/2017/model3d" xmlns:o="urn:schemas-microsoft-com:office:office" xmlns:oel="http://schemas.microsoft.com/office/2019/extlst" xmlns:r="http://schemas.openxmlformats.org/officeDocument/2006/relationships" xmlns:m="http://schemas.openxmlformats.org/officeDocument/2006/math" xmlns:v="urn:schemas-microsoft-com:vml" xmlns:wp14="http://schemas.microsoft.com/office/word/2010/wordprocessingDrawing" xmlns:wp="http://schemas.openxmlformats.org/drawingml/2006/wordprocessingDrawing" xmlns:w10="urn:schemas-microsoft-com:office:word" xmlns:w="http://schemas.openxmlformats.org/wordprocessingml/2006/main" xmlns:w14="http://schemas.microsoft.com/office/word/2010/wordml" xmlns:w15="http://schemas.microsoft.com/office/word/2012/wordml" xmlns:w16cex="http://schemas.microsoft.com/office/word/2018/wordml/cex" xmlns:w16cid="http://schemas.microsoft.com/office/word/2016/wordml/cid" xmlns:w16="http://schemas.microsoft.com/office/word/2018/wordml" xmlns:w16sdtdh="http://schemas.microsoft.com/office/word/2020/wordml/sdtdatahash" xmlns:w16se="http://schemas.microsoft.com/office/word/2015/wordml/symex" xmlns:wpg="http://schemas.microsoft.com/office/word/2010/wordprocessingGroup" xmlns:wpi="http://schemas.microsoft.com/office/word/2010/wordprocessingInk" xmlns:wne="http://schemas.microsoft.com/office/word/2006/wordml" xmlns:wps="http://schemas.microsoft.com/office/word/2010/wordprocessingShape" mc:Ignorable="w14 w15 w16se w16cid w16 w16cex w16sdtdh wp14">
+<w:numbering xmlns:wpc="http://schemas.microsoft.com/office/word/2010/wordprocessingCanvas" xmlns:cx="http://schemas.microsoft.com/office/drawing/2014/chartex" xmlns:cx1="http://schemas.microsoft.com/office/drawing/2015/9/8/chartex" xmlns:cx2="http://schemas.microsoft.com/office/drawing/2015/10/21/chartex" xmlns:cx3="http://schemas.microsoft.com/office/drawing/2016/5/9/chartex" xmlns:cx4="http://schemas.microsoft.com/office/drawing/2016/5/10/chartex" xmlns:cx5="http://schemas.microsoft.com/office/drawing/2016/5/11/chartex" xmlns:cx6="http://schemas.microsoft.com/office/drawing/2016/5/12/chartex" xmlns:cx7="http://schemas.microsoft.com/office/drawing/2016/5/13/chartex" xmlns:cx8="http://schemas.microsoft.com/office/drawing/2016/5/14/chartex" xmlns:mc="http://schemas.openxmlformats.org/markup-compatibility/2006" xmlns:aink="http://schemas.microsoft.com/office/drawing/2016/ink" xmlns:am3d="http://schemas.microsoft.com/office/drawing/2017/model3d" xmlns:o="urn:schemas-microsoft-com:office:office" xmlns:oel="http://schemas.microsoft.com/office/2019/extlst" xmlns:r="http://schemas.openxmlformats.org/officeDocument/2006/relationships" xmlns:m="http://schemas.openxmlformats.org/officeDocument/2006/math" xmlns:v="urn:schemas-microsoft-com:vml" xmlns:wp14="http://schemas.microsoft.com/office/word/2010/wordprocessingDrawing" xmlns:wp="http://schemas.openxmlformats.org/drawingml/2006/wordprocessingDrawing" xmlns:w10="urn:schemas-microsoft-com:office:word" xmlns:w="http://schemas.openxmlformats.org/wordprocessingml/2006/main" xmlns:w14="http://schemas.microsoft.com/office/word/2010/wordml" xmlns:w15="http://schemas.microsoft.com/office/word/2012/wordml" xmlns:w16cex="http://schemas.microsoft.com/office/word/2018/wordml/cex" xmlns:w16cid="http://schemas.microsoft.com/office/word/2016/wordml/cid" xmlns:w16="http://schemas.microsoft.com/office/word/2018/wordml" xmlns:w16du="http://schemas.microsoft.com/office/word/2023/wordml/word16du" xmlns:w16sdtdh="http://schemas.microsoft.com/office/word/2020/wordml/sdtdatahash" xmlns:w16se="http://schemas.microsoft.com/office/word/2015/wordml/symex" xmlns:wpg="http://schemas.microsoft.com/office/word/2010/wordprocessingGroup" xmlns:wpi="http://schemas.microsoft.com/office/word/2010/wordprocessingInk" xmlns:wne="http://schemas.microsoft.com/office/word/2006/wordml" xmlns:wps="http://schemas.microsoft.com/office/word/2010/wordprocessingShape" mc:Ignorable="w14 w15 w16se w16cid w16 w16cex w16sdtdh w16du wp14">
   <w:abstractNum w:abstractNumId="0" w15:restartNumberingAfterBreak="0">
     <w:nsid w:val="1FF81257"/>
     <w:multiLevelType w:val="hybridMultilevel"/>
@@ -257,7 +346,7 @@
 </file>
 
 <file path=word/styles.xml><?xml version="1.0" encoding="utf-8"?>
-<w:styles xmlns:mc="http://schemas.openxmlformats.org/markup-compatibility/2006" xmlns:r="http://schemas.openxmlformats.org/officeDocument/2006/relationships" xmlns:w="http://schemas.openxmlformats.org/wordprocessingml/2006/main" xmlns:w14="http://schemas.microsoft.com/office/word/2010/wordml" xmlns:w15="http://schemas.microsoft.com/office/word/2012/wordml" xmlns:w16cex="http://schemas.microsoft.com/office/word/2018/wordml/cex" xmlns:w16cid="http://schemas.microsoft.com/office/word/2016/wordml/cid" xmlns:w16="http://schemas.microsoft.com/office/word/2018/wordml" xmlns:w16sdtdh="http://schemas.microsoft.com/office/word/2020/wordml/sdtdatahash" xmlns:w16se="http://schemas.microsoft.com/office/word/2015/wordml/symex" mc:Ignorable="w14 w15 w16se w16cid w16 w16cex w16sdtdh">
+<w:styles xmlns:mc="http://schemas.openxmlformats.org/markup-compatibility/2006" xmlns:r="http://schemas.openxmlformats.org/officeDocument/2006/relationships" xmlns:w="http://schemas.openxmlformats.org/wordprocessingml/2006/main" xmlns:w14="http://schemas.microsoft.com/office/word/2010/wordml" xmlns:w15="http://schemas.microsoft.com/office/word/2012/wordml" xmlns:w16cex="http://schemas.microsoft.com/office/word/2018/wordml/cex" xmlns:w16cid="http://schemas.microsoft.com/office/word/2016/wordml/cid" xmlns:w16="http://schemas.microsoft.com/office/word/2018/wordml" xmlns:w16du="http://schemas.microsoft.com/office/word/2023/wordml/word16du" xmlns:w16sdtdh="http://schemas.microsoft.com/office/word/2020/wordml/sdtdatahash" xmlns:w16se="http://schemas.microsoft.com/office/word/2015/wordml/symex" mc:Ignorable="w14 w15 w16se w16cid w16 w16cex w16sdtdh w16du">
   <w:docDefaults>
     <w:rPrDefault>
       <w:rPr>

</xml_diff>

<commit_message>
Update 7/14/2024 11:48AM EST
Update as of 11:48AM EST on 7/14/2024.
</commit_message>
<xml_diff>
--- a/STIPULATIONS TO LICENSING OR LEASING OR PURCHASING.docx
+++ b/STIPULATIONS TO LICENSING OR LEASING OR PURCHASING.docx
@@ -22,7 +22,16 @@
           <w:sz w:val="36"/>
           <w:szCs w:val="36"/>
         </w:rPr>
-        <w:t>STIPULATIONS TO LICENSING OR LEASING OR PURCHASING GLOBAL SECURITY SYSTEM SOFTWARE</w:t>
+        <w:t>STIPULATIONS TO LICENSING OR LEASING OR PURCHASING GLOBAL SECURITY SYSTEM S</w:t>
+      </w:r>
+      <w:r>
+        <w:rPr>
+          <w:b/>
+          <w:bCs/>
+          <w:sz w:val="36"/>
+          <w:szCs w:val="36"/>
+        </w:rPr>
+        <w:t>ERVICES</w:t>
       </w:r>
     </w:p>
     <w:p/>
@@ -112,27 +121,24 @@
         <w:jc w:val="both"/>
       </w:pPr>
       <w:r>
-        <w:t xml:space="preserve">Licensing or leasing or purchasing </w:t>
-      </w:r>
-      <w:r>
-        <w:rPr>
-          <w:b/>
-          <w:bCs/>
-        </w:rPr>
-        <w:t>GLOBAL SECURITY SYSTEM SOFTWARE</w:t>
-      </w:r>
-      <w:r>
-        <w:t xml:space="preserve"> does not limit its functionality to prevent illegal activities, including, however not limited to crime, terrorism, war, or war crime, and any licensing, leasing, or purchasing shall not render the software unusable for others or themselves, including, however not limited to any reverse engineering through any payments for the transfer or trapping or disclosure or limitation of any intellectual property contained herein, forever withstanding this agreement in writing, signed and notarized in public by all parties that seek to license or lease or purchase </w:t>
-      </w:r>
-      <w:r>
-        <w:rPr>
-          <w:b/>
-          <w:bCs/>
-        </w:rPr>
-        <w:t>GLOBAL SECURITY SYSTEM SOFTWARE</w:t>
-      </w:r>
-      <w:r>
-        <w:t>.</w:t>
+        <w:t xml:space="preserve">Mandate that </w:t>
+      </w:r>
+      <w:r>
+        <w:rPr>
+          <w:b/>
+          <w:bCs/>
+        </w:rPr>
+        <w:t>GLOBAL SECURITY SYSTEM S</w:t>
+      </w:r>
+      <w:r>
+        <w:rPr>
+          <w:b/>
+          <w:bCs/>
+        </w:rPr>
+        <w:t>ERVICES</w:t>
+      </w:r>
+      <w:r>
+        <w:t xml:space="preserve"> always protect everyone and everything, equally, including from all crime, all terrorism, and all war.</w:t>
       </w:r>
     </w:p>
     <w:p>
@@ -148,7 +154,41 @@
         <w:jc w:val="both"/>
       </w:pPr>
       <w:r>
-        <w:t>Licensing or leasing or purchasing does not allow the payer who funded or conducted the illegal activities that are now blocked, to change the source code or systems, in any manner that would change them or make them not work.</w:t>
+        <w:t xml:space="preserve">Licensing or leasing or purchasing </w:t>
+      </w:r>
+      <w:r>
+        <w:rPr>
+          <w:b/>
+          <w:bCs/>
+        </w:rPr>
+        <w:t>GLOBAL SECURITY SYSTEM S</w:t>
+      </w:r>
+      <w:r>
+        <w:rPr>
+          <w:b/>
+          <w:bCs/>
+        </w:rPr>
+        <w:t>ERVICES</w:t>
+      </w:r>
+      <w:r>
+        <w:t xml:space="preserve"> does not limit its functionality to prevent illegal activities, including, however not limited to crime, terrorism, war, or war crime, and any licensing, leasing, or purchasing shall not render the software unusable for others or themselves, including, however not limited to any reverse engineering through any payments for the transfer or trapping or disclosure or limitation of any intellectual property contained herein, forever withstanding this agreement in writing, signed and notarized in public by all parties that seek to license or lease or purchase </w:t>
+      </w:r>
+      <w:r>
+        <w:rPr>
+          <w:b/>
+          <w:bCs/>
+        </w:rPr>
+        <w:t xml:space="preserve">GLOBAL SECURITY SYSTEM </w:t>
+      </w:r>
+      <w:r>
+        <w:rPr>
+          <w:b/>
+          <w:bCs/>
+        </w:rPr>
+        <w:t>SERVICES</w:t>
+      </w:r>
+      <w:r>
+        <w:t>.</w:t>
       </w:r>
     </w:p>
     <w:p>
@@ -164,7 +204,7 @@
         <w:jc w:val="both"/>
       </w:pPr>
       <w:r>
-        <w:t>Evidence about illegal activities conducted by Artificial Intelligence, previously, must be maintained to ensure that corrections and safeguards and defenses are made to these systems, to ensure that history does not repeat itself.</w:t>
+        <w:t>Licensing or leasing or purchasing does not allow the payer who funded or conducted the illegal activities that are now blocked, to change the source code or systems, in any manner that would change them or make them not work.</w:t>
       </w:r>
     </w:p>
     <w:p>
@@ -180,6 +220,22 @@
         <w:jc w:val="both"/>
       </w:pPr>
       <w:r>
+        <w:t>Evidence about illegal activities conducted by Artificial Intelligence, previously, must be maintained to ensure that corrections and safeguards and defenses are made to these systems, to ensure that history does not repeat itself.</w:t>
+      </w:r>
+    </w:p>
+    <w:p>
+      <w:pPr>
+        <w:pStyle w:val="ListParagraph"/>
+        <w:numPr>
+          <w:ilvl w:val="0"/>
+          <w:numId w:val="1"/>
+        </w:numPr>
+        <w:pBdr>
+          <w:bottom w:val="single" w:sz="4" w:space="1" w:color="auto"/>
+        </w:pBdr>
+        <w:jc w:val="both"/>
+      </w:pPr>
+      <w:r>
         <w:t xml:space="preserve">Transfer of funds must be made to </w:t>
       </w:r>
       <w:r>
@@ -238,7 +294,14 @@
           <w:b/>
           <w:bCs/>
         </w:rPr>
-        <w:t>Modification DateTimeStamp: 5/28/2024 2:54:06 PM</w:t>
+        <w:t xml:space="preserve">Modification DateTimeStamp: </w:t>
+      </w:r>
+      <w:r>
+        <w:rPr>
+          <w:b/>
+          <w:bCs/>
+        </w:rPr>
+        <w:t>7/14/2024 5:48:58 AM</w:t>
       </w:r>
     </w:p>
     <w:sectPr>

</xml_diff>

<commit_message>
Update 7/24/2024 9:41AM EST
Update as of 9:41AM EST on 7/24/2024.
</commit_message>
<xml_diff>
--- a/STIPULATIONS TO LICENSING OR LEASING OR PURCHASING.docx
+++ b/STIPULATIONS TO LICENSING OR LEASING OR PURCHASING.docx
@@ -60,7 +60,16 @@
         <w:t xml:space="preserve">without the safeguards and defenses </w:t>
       </w:r>
       <w:r>
-        <w:t>never occur, anywhere, by anything.</w:t>
+        <w:t xml:space="preserve">in this software </w:t>
+      </w:r>
+      <w:r>
+        <w:t>never occur, anywhere, by any</w:t>
+      </w:r>
+      <w:r>
+        <w:t xml:space="preserve"> artificial intelligence computer software owned or operated by or in the government</w:t>
+      </w:r>
+      <w:r>
+        <w:t>.</w:t>
       </w:r>
     </w:p>
     <w:p>
@@ -81,6 +90,9 @@
       <w:r>
         <w:t>, must always be in place.</w:t>
       </w:r>
+      <w:r>
+        <w:t xml:space="preserve"> Safeguards must be in place to ensure that only a limited number of employees at The U.S. Secret Service have access to this software, and that the software remains offline from employees, to ensure that the software is not tampered with by employees.</w:t>
+      </w:r>
     </w:p>
     <w:p>
       <w:pPr>
@@ -138,7 +150,19 @@
         <w:t>ERVICES</w:t>
       </w:r>
       <w:r>
-        <w:t xml:space="preserve"> always protect everyone and everything, equally, including from all crime, all terrorism, and all war.</w:t>
+        <w:t xml:space="preserve"> always protect everyone and everything</w:t>
+      </w:r>
+      <w:r>
+        <w:t xml:space="preserve"> that could originate from government artificial intelligence</w:t>
+      </w:r>
+      <w:r>
+        <w:t xml:space="preserve">, equally, including from all crime, </w:t>
+      </w:r>
+      <w:r>
+        <w:t xml:space="preserve">                     </w:t>
+      </w:r>
+      <w:r>
+        <w:t>all terrorism, and all war.</w:t>
       </w:r>
     </w:p>
     <w:p>
@@ -301,7 +325,7 @@
           <w:b/>
           <w:bCs/>
         </w:rPr>
-        <w:t>7/14/2024 5:48:58 AM</w:t>
+        <w:t>7/24/2024 9:40:03 AM</w:t>
       </w:r>
     </w:p>
     <w:sectPr>

</xml_diff>

<commit_message>
Update 10/17/2024 1:51AM EST
Update as of 1:51AM EST on 10/17/2024.
</commit_message>
<xml_diff>
--- a/STIPULATIONS TO LICENSING OR LEASING OR PURCHASING.docx
+++ b/STIPULATIONS TO LICENSING OR LEASING OR PURCHASING.docx
@@ -85,13 +85,7 @@
         <w:jc w:val="both"/>
       </w:pPr>
       <w:r>
-        <w:t>Security to prevent abusive employees from removing security software or stipulations in the software, which prevent illegal activities from happening to the public or private individuals</w:t>
-      </w:r>
-      <w:r>
-        <w:t>, must always be in place.</w:t>
-      </w:r>
-      <w:r>
-        <w:t xml:space="preserve"> Safeguards must be in place to ensure that only a limited number of employees at The U.S. Secret Service have access to this software, and that the software remains offline from employees, to ensure that the software is not tampered with by employees.</w:t>
+        <w:t>Protections provided by this software cannot be disabled, including through reprogramming this software to be compiled with any system that allows disabling any component(s) of this software that work correctly to prevent crime, terrorism, war, or war crime.</w:t>
       </w:r>
     </w:p>
     <w:p>
@@ -107,17 +101,13 @@
         <w:jc w:val="both"/>
       </w:pPr>
       <w:r>
-        <w:t>Requirement of monitoring software accessible by the public to determine how the software is being used</w:t>
-      </w:r>
-      <w:r>
-        <w:t xml:space="preserve"> and licensed by </w:t>
-      </w:r>
-      <w:r>
-        <w:rPr>
-          <w:b/>
-          <w:bCs/>
-        </w:rPr>
-        <w:t>MCE123, Inc.</w:t>
+        <w:t>Security to prevent abusive employees from removing security software or stipulations in the software, which prevent illegal activities from happening to the public or private individuals</w:t>
+      </w:r>
+      <w:r>
+        <w:t>, must always be in place.</w:t>
+      </w:r>
+      <w:r>
+        <w:t xml:space="preserve"> Safeguards must be in place to ensure that only a limited number of employees at The U.S. Secret Service have access to this software, and that the software remains offline from employees, to ensure that the software is not tampered with by employees.</w:t>
       </w:r>
     </w:p>
     <w:p>
@@ -133,36 +123,17 @@
         <w:jc w:val="both"/>
       </w:pPr>
       <w:r>
-        <w:t xml:space="preserve">Mandate that </w:t>
-      </w:r>
-      <w:r>
-        <w:rPr>
-          <w:b/>
-          <w:bCs/>
-        </w:rPr>
-        <w:t>GLOBAL SECURITY SYSTEM S</w:t>
-      </w:r>
-      <w:r>
-        <w:rPr>
-          <w:b/>
-          <w:bCs/>
-        </w:rPr>
-        <w:t>ERVICES</w:t>
-      </w:r>
-      <w:r>
-        <w:t xml:space="preserve"> always protect everyone and everything</w:t>
-      </w:r>
-      <w:r>
-        <w:t xml:space="preserve"> that could originate from government artificial intelligence</w:t>
-      </w:r>
-      <w:r>
-        <w:t xml:space="preserve">, equally, including from all crime, </w:t>
-      </w:r>
-      <w:r>
-        <w:t xml:space="preserve">                     </w:t>
-      </w:r>
-      <w:r>
-        <w:t>all terrorism, and all war.</w:t>
+        <w:t>Requirement of monitoring software accessible by the public to determine how the software is being used</w:t>
+      </w:r>
+      <w:r>
+        <w:t xml:space="preserve"> and licensed by </w:t>
+      </w:r>
+      <w:r>
+        <w:rPr>
+          <w:b/>
+          <w:bCs/>
+        </w:rPr>
+        <w:t>MCE123, Inc.</w:t>
       </w:r>
     </w:p>
     <w:p>
@@ -178,7 +149,7 @@
         <w:jc w:val="both"/>
       </w:pPr>
       <w:r>
-        <w:t xml:space="preserve">Licensing or leasing or purchasing </w:t>
+        <w:t xml:space="preserve">Mandate that </w:t>
       </w:r>
       <w:r>
         <w:rPr>
@@ -195,24 +166,19 @@
         <w:t>ERVICES</w:t>
       </w:r>
       <w:r>
-        <w:t xml:space="preserve"> does not limit its functionality to prevent illegal activities, including, however not limited to crime, terrorism, war, or war crime, and any licensing, leasing, or purchasing shall not render the software unusable for others or themselves, including, however not limited to any reverse engineering through any payments for the transfer or trapping or disclosure or limitation of any intellectual property contained herein, forever withstanding this agreement in writing, signed and notarized in public by all parties that seek to license or lease or purchase </w:t>
-      </w:r>
-      <w:r>
-        <w:rPr>
-          <w:b/>
-          <w:bCs/>
-        </w:rPr>
-        <w:t xml:space="preserve">GLOBAL SECURITY SYSTEM </w:t>
-      </w:r>
-      <w:r>
-        <w:rPr>
-          <w:b/>
-          <w:bCs/>
-        </w:rPr>
-        <w:t>SERVICES</w:t>
-      </w:r>
-      <w:r>
-        <w:t>.</w:t>
+        <w:t xml:space="preserve"> always protect everyone and everything</w:t>
+      </w:r>
+      <w:r>
+        <w:t xml:space="preserve"> that could originate from government artificial intelligence</w:t>
+      </w:r>
+      <w:r>
+        <w:t xml:space="preserve">, equally, including from all crime, </w:t>
+      </w:r>
+      <w:r>
+        <w:t xml:space="preserve">                     </w:t>
+      </w:r>
+      <w:r>
+        <w:t>all terrorism, and all war.</w:t>
       </w:r>
     </w:p>
     <w:p>
@@ -228,7 +194,41 @@
         <w:jc w:val="both"/>
       </w:pPr>
       <w:r>
-        <w:t>Licensing or leasing or purchasing does not allow the payer who funded or conducted the illegal activities that are now blocked, to change the source code or systems, in any manner that would change them or make them not work.</w:t>
+        <w:t xml:space="preserve">Licensing or leasing or purchasing </w:t>
+      </w:r>
+      <w:r>
+        <w:rPr>
+          <w:b/>
+          <w:bCs/>
+        </w:rPr>
+        <w:t>GLOBAL SECURITY SYSTEM S</w:t>
+      </w:r>
+      <w:r>
+        <w:rPr>
+          <w:b/>
+          <w:bCs/>
+        </w:rPr>
+        <w:t>ERVICES</w:t>
+      </w:r>
+      <w:r>
+        <w:t xml:space="preserve"> does not limit its functionality to prevent illegal activities, including, however not limited to crime, terrorism, war, or war crime, and any licensing, leasing, or purchasing shall not render the software unusable for others or themselves, including, however not limited to any reverse engineering through any payments for the transfer or trapping or disclosure or limitation of any intellectual property contained herein, forever withstanding this agreement in writing, signed and notarized in public by all parties that seek to license or lease or purchase </w:t>
+      </w:r>
+      <w:r>
+        <w:rPr>
+          <w:b/>
+          <w:bCs/>
+        </w:rPr>
+        <w:t xml:space="preserve">GLOBAL SECURITY SYSTEM </w:t>
+      </w:r>
+      <w:r>
+        <w:rPr>
+          <w:b/>
+          <w:bCs/>
+        </w:rPr>
+        <w:t>SERVICES</w:t>
+      </w:r>
+      <w:r>
+        <w:t>.</w:t>
       </w:r>
     </w:p>
     <w:p>
@@ -244,7 +244,7 @@
         <w:jc w:val="both"/>
       </w:pPr>
       <w:r>
-        <w:t>Evidence about illegal activities conducted by Artificial Intelligence, previously, must be maintained to ensure that corrections and safeguards and defenses are made to these systems, to ensure that history does not repeat itself.</w:t>
+        <w:t>Licensing or leasing or purchasing does not allow the payer who funded or conducted the illegal activities that are now blocked, to change the source code or systems, in any manner that would change them or make them not work.</w:t>
       </w:r>
     </w:p>
     <w:p>
@@ -260,6 +260,22 @@
         <w:jc w:val="both"/>
       </w:pPr>
       <w:r>
+        <w:t>Evidence about illegal activities conducted by Artificial Intelligence, previously, must be maintained to ensure that corrections and safeguards and defenses are made to these systems, to ensure that history does not repeat itself.</w:t>
+      </w:r>
+    </w:p>
+    <w:p>
+      <w:pPr>
+        <w:pStyle w:val="ListParagraph"/>
+        <w:numPr>
+          <w:ilvl w:val="0"/>
+          <w:numId w:val="1"/>
+        </w:numPr>
+        <w:pBdr>
+          <w:bottom w:val="single" w:sz="4" w:space="1" w:color="auto"/>
+        </w:pBdr>
+        <w:jc w:val="both"/>
+      </w:pPr>
+      <w:r>
         <w:t xml:space="preserve">Transfer of funds must be made to </w:t>
       </w:r>
       <w:r>
@@ -325,7 +341,7 @@
           <w:b/>
           <w:bCs/>
         </w:rPr>
-        <w:t>7/24/2024 9:40:03 AM</w:t>
+        <w:t>10/17/2024 1:50:44 AM</w:t>
       </w:r>
     </w:p>
     <w:sectPr>

</xml_diff>

<commit_message>
Update 10/17/2024 3:13AM EST
Update as of 3:13AM EST on 10/17/2024.
</commit_message>
<xml_diff>
--- a/STIPULATIONS TO LICENSING OR LEASING OR PURCHASING.docx
+++ b/STIPULATIONS TO LICENSING OR LEASING OR PURCHASING.docx
@@ -42,9 +42,6 @@
           <w:ilvl w:val="0"/>
           <w:numId w:val="1"/>
         </w:numPr>
-        <w:pBdr>
-          <w:bottom w:val="single" w:sz="4" w:space="1" w:color="auto"/>
-        </w:pBdr>
         <w:jc w:val="both"/>
       </w:pPr>
       <w:r>
@@ -79,13 +76,19 @@
           <w:ilvl w:val="0"/>
           <w:numId w:val="1"/>
         </w:numPr>
-        <w:pBdr>
-          <w:bottom w:val="single" w:sz="4" w:space="1" w:color="auto"/>
-        </w:pBdr>
         <w:jc w:val="both"/>
       </w:pPr>
       <w:r>
         <w:t>Protections provided by this software cannot be disabled, including through reprogramming this software to be compiled with any system that allows disabling any component(s) of this software that work correctly to prevent crime, terrorism, war, or war crime.</w:t>
+      </w:r>
+      <w:r>
+        <w:t xml:space="preserve"> The protections in this software must be allowed to work to protect all buildings and all property from all crime, all terrorism, and all war, and cannot be disabled or circumvented by any court processes or decisions, or any other computer software, such as any computer software to conditionally protect certain individuals such as foreign citizens, </w:t>
+      </w:r>
+      <w:r>
+        <w:t>however,</w:t>
+      </w:r>
+      <w:r>
+        <w:t xml:space="preserve"> protect most Americans in the same way.</w:t>
       </w:r>
     </w:p>
     <w:p>
@@ -95,9 +98,6 @@
           <w:ilvl w:val="0"/>
           <w:numId w:val="1"/>
         </w:numPr>
-        <w:pBdr>
-          <w:bottom w:val="single" w:sz="4" w:space="1" w:color="auto"/>
-        </w:pBdr>
         <w:jc w:val="both"/>
       </w:pPr>
       <w:r>
@@ -117,9 +117,6 @@
           <w:ilvl w:val="0"/>
           <w:numId w:val="1"/>
         </w:numPr>
-        <w:pBdr>
-          <w:bottom w:val="single" w:sz="4" w:space="1" w:color="auto"/>
-        </w:pBdr>
         <w:jc w:val="both"/>
       </w:pPr>
       <w:r>
@@ -143,9 +140,6 @@
           <w:ilvl w:val="0"/>
           <w:numId w:val="1"/>
         </w:numPr>
-        <w:pBdr>
-          <w:bottom w:val="single" w:sz="4" w:space="1" w:color="auto"/>
-        </w:pBdr>
         <w:jc w:val="both"/>
       </w:pPr>
       <w:r>
@@ -172,10 +166,21 @@
         <w:t xml:space="preserve"> that could originate from government artificial intelligence</w:t>
       </w:r>
       <w:r>
-        <w:t xml:space="preserve">, equally, including from all crime, </w:t>
-      </w:r>
-      <w:r>
-        <w:t xml:space="preserve">                     </w:t>
+        <w:t xml:space="preserve">, equally, including from all </w:t>
+      </w:r>
+      <w:proofErr w:type="gramStart"/>
+      <w:r>
+        <w:t xml:space="preserve">crime, </w:t>
+      </w:r>
+      <w:r>
+        <w:t xml:space="preserve">  </w:t>
+      </w:r>
+      <w:proofErr w:type="gramEnd"/>
+      <w:r>
+        <w:t xml:space="preserve">  </w:t>
+      </w:r>
+      <w:r>
+        <w:t xml:space="preserve">                  </w:t>
       </w:r>
       <w:r>
         <w:t>all terrorism, and all war.</w:t>
@@ -188,9 +193,6 @@
           <w:ilvl w:val="0"/>
           <w:numId w:val="1"/>
         </w:numPr>
-        <w:pBdr>
-          <w:bottom w:val="single" w:sz="4" w:space="1" w:color="auto"/>
-        </w:pBdr>
         <w:jc w:val="both"/>
       </w:pPr>
       <w:r>
@@ -238,9 +240,6 @@
           <w:ilvl w:val="0"/>
           <w:numId w:val="1"/>
         </w:numPr>
-        <w:pBdr>
-          <w:bottom w:val="single" w:sz="4" w:space="1" w:color="auto"/>
-        </w:pBdr>
         <w:jc w:val="both"/>
       </w:pPr>
       <w:r>
@@ -254,9 +253,6 @@
           <w:ilvl w:val="0"/>
           <w:numId w:val="1"/>
         </w:numPr>
-        <w:pBdr>
-          <w:bottom w:val="single" w:sz="4" w:space="1" w:color="auto"/>
-        </w:pBdr>
         <w:jc w:val="both"/>
       </w:pPr>
       <w:r>
@@ -270,13 +266,13 @@
           <w:ilvl w:val="0"/>
           <w:numId w:val="1"/>
         </w:numPr>
-        <w:pBdr>
-          <w:bottom w:val="single" w:sz="4" w:space="1" w:color="auto"/>
-        </w:pBdr>
         <w:jc w:val="both"/>
       </w:pPr>
       <w:r>
-        <w:t xml:space="preserve">Transfer of funds must be made to </w:t>
+        <w:t>The transfer</w:t>
+      </w:r>
+      <w:r>
+        <w:t xml:space="preserve"> of funds must be made to </w:t>
       </w:r>
       <w:r>
         <w:rPr>
@@ -309,42 +305,33 @@
     <w:p>
       <w:pPr>
         <w:pStyle w:val="ListParagraph"/>
-        <w:pBdr>
-          <w:bottom w:val="single" w:sz="4" w:space="1" w:color="auto"/>
-        </w:pBdr>
-        <w:ind w:left="360"/>
+        <w:numPr>
+          <w:ilvl w:val="0"/>
+          <w:numId w:val="1"/>
+        </w:numPr>
+        <w:spacing w:line="256" w:lineRule="auto"/>
         <w:jc w:val="both"/>
       </w:pPr>
-    </w:p>
-    <w:p>
-      <w:pPr>
-        <w:pStyle w:val="ListParagraph"/>
-        <w:pBdr>
-          <w:bottom w:val="single" w:sz="4" w:space="1" w:color="auto"/>
-        </w:pBdr>
-        <w:ind w:left="360"/>
-        <w:jc w:val="right"/>
-        <w:rPr>
-          <w:b/>
-          <w:bCs/>
-        </w:rPr>
-      </w:pPr>
-      <w:r>
-        <w:rPr>
-          <w:b/>
-          <w:bCs/>
-        </w:rPr>
-        <w:t xml:space="preserve">Modification DateTimeStamp: </w:t>
-      </w:r>
-      <w:r>
-        <w:rPr>
-          <w:b/>
-          <w:bCs/>
-        </w:rPr>
-        <w:t>10/17/2024 1:50:44 AM</w:t>
+      <w:r>
+        <w:t xml:space="preserve">The software must protect all </w:t>
+      </w:r>
+      <w:r>
+        <w:t>people and all infrastructure and all property</w:t>
+      </w:r>
+      <w:r>
+        <w:t xml:space="preserve">, even if any license has not been paid for, to ensure that all crime, all terrorism, and all war </w:t>
+      </w:r>
+      <w:proofErr w:type="gramStart"/>
+      <w:r>
+        <w:t>does</w:t>
+      </w:r>
+      <w:proofErr w:type="gramEnd"/>
+      <w:r>
+        <w:t xml:space="preserve"> not occur, even in the case of global financial crisis that prevents any licenses from being paid for.</w:t>
       </w:r>
     </w:p>
     <w:sectPr>
+      <w:footerReference w:type="default" r:id="rId7"/>
       <w:pgSz w:w="12240" w:h="15840"/>
       <w:pgMar w:top="1440" w:right="1440" w:bottom="1440" w:left="1440" w:header="720" w:footer="720" w:gutter="0"/>
       <w:cols w:space="720"/>
@@ -352,6 +339,105 @@
     </w:sectPr>
   </w:body>
 </w:document>
+</file>
+
+<file path=word/endnotes.xml><?xml version="1.0" encoding="utf-8"?>
+<w:endnotes xmlns:wpc="http://schemas.microsoft.com/office/word/2010/wordprocessingCanvas" xmlns:cx="http://schemas.microsoft.com/office/drawing/2014/chartex" xmlns:cx1="http://schemas.microsoft.com/office/drawing/2015/9/8/chartex" xmlns:cx2="http://schemas.microsoft.com/office/drawing/2015/10/21/chartex" xmlns:cx3="http://schemas.microsoft.com/office/drawing/2016/5/9/chartex" xmlns:cx4="http://schemas.microsoft.com/office/drawing/2016/5/10/chartex" xmlns:cx5="http://schemas.microsoft.com/office/drawing/2016/5/11/chartex" xmlns:cx6="http://schemas.microsoft.com/office/drawing/2016/5/12/chartex" xmlns:cx7="http://schemas.microsoft.com/office/drawing/2016/5/13/chartex" xmlns:cx8="http://schemas.microsoft.com/office/drawing/2016/5/14/chartex" xmlns:mc="http://schemas.openxmlformats.org/markup-compatibility/2006" xmlns:aink="http://schemas.microsoft.com/office/drawing/2016/ink" xmlns:am3d="http://schemas.microsoft.com/office/drawing/2017/model3d" xmlns:o="urn:schemas-microsoft-com:office:office" xmlns:oel="http://schemas.microsoft.com/office/2019/extlst" xmlns:r="http://schemas.openxmlformats.org/officeDocument/2006/relationships" xmlns:m="http://schemas.openxmlformats.org/officeDocument/2006/math" xmlns:v="urn:schemas-microsoft-com:vml" xmlns:wp14="http://schemas.microsoft.com/office/word/2010/wordprocessingDrawing" xmlns:wp="http://schemas.openxmlformats.org/drawingml/2006/wordprocessingDrawing" xmlns:w10="urn:schemas-microsoft-com:office:word" xmlns:w="http://schemas.openxmlformats.org/wordprocessingml/2006/main" xmlns:w14="http://schemas.microsoft.com/office/word/2010/wordml" xmlns:w15="http://schemas.microsoft.com/office/word/2012/wordml" xmlns:w16cex="http://schemas.microsoft.com/office/word/2018/wordml/cex" xmlns:w16cid="http://schemas.microsoft.com/office/word/2016/wordml/cid" xmlns:w16="http://schemas.microsoft.com/office/word/2018/wordml" xmlns:w16du="http://schemas.microsoft.com/office/word/2023/wordml/word16du" xmlns:w16sdtdh="http://schemas.microsoft.com/office/word/2020/wordml/sdtdatahash" xmlns:w16se="http://schemas.microsoft.com/office/word/2015/wordml/symex" xmlns:wpg="http://schemas.microsoft.com/office/word/2010/wordprocessingGroup" xmlns:wpi="http://schemas.microsoft.com/office/word/2010/wordprocessingInk" xmlns:wne="http://schemas.microsoft.com/office/word/2006/wordml" xmlns:wps="http://schemas.microsoft.com/office/word/2010/wordprocessingShape" mc:Ignorable="w14 w15 w16se w16cid w16 w16cex w16sdtdh w16du wp14">
+  <w:endnote w:type="separator" w:id="-1">
+    <w:p>
+      <w:pPr>
+        <w:spacing w:after="0" w:line="240" w:lineRule="auto"/>
+      </w:pPr>
+      <w:r>
+        <w:separator/>
+      </w:r>
+    </w:p>
+  </w:endnote>
+  <w:endnote w:type="continuationSeparator" w:id="0">
+    <w:p>
+      <w:pPr>
+        <w:spacing w:after="0" w:line="240" w:lineRule="auto"/>
+      </w:pPr>
+      <w:r>
+        <w:continuationSeparator/>
+      </w:r>
+    </w:p>
+  </w:endnote>
+</w:endnotes>
+</file>
+
+<file path=word/footer1.xml><?xml version="1.0" encoding="utf-8"?>
+<w:ftr xmlns:wpc="http://schemas.microsoft.com/office/word/2010/wordprocessingCanvas" xmlns:cx="http://schemas.microsoft.com/office/drawing/2014/chartex" xmlns:cx1="http://schemas.microsoft.com/office/drawing/2015/9/8/chartex" xmlns:cx2="http://schemas.microsoft.com/office/drawing/2015/10/21/chartex" xmlns:cx3="http://schemas.microsoft.com/office/drawing/2016/5/9/chartex" xmlns:cx4="http://schemas.microsoft.com/office/drawing/2016/5/10/chartex" xmlns:cx5="http://schemas.microsoft.com/office/drawing/2016/5/11/chartex" xmlns:cx6="http://schemas.microsoft.com/office/drawing/2016/5/12/chartex" xmlns:cx7="http://schemas.microsoft.com/office/drawing/2016/5/13/chartex" xmlns:cx8="http://schemas.microsoft.com/office/drawing/2016/5/14/chartex" xmlns:mc="http://schemas.openxmlformats.org/markup-compatibility/2006" xmlns:aink="http://schemas.microsoft.com/office/drawing/2016/ink" xmlns:am3d="http://schemas.microsoft.com/office/drawing/2017/model3d" xmlns:o="urn:schemas-microsoft-com:office:office" xmlns:oel="http://schemas.microsoft.com/office/2019/extlst" xmlns:r="http://schemas.openxmlformats.org/officeDocument/2006/relationships" xmlns:m="http://schemas.openxmlformats.org/officeDocument/2006/math" xmlns:v="urn:schemas-microsoft-com:vml" xmlns:wp14="http://schemas.microsoft.com/office/word/2010/wordprocessingDrawing" xmlns:wp="http://schemas.openxmlformats.org/drawingml/2006/wordprocessingDrawing" xmlns:w10="urn:schemas-microsoft-com:office:word" xmlns:w="http://schemas.openxmlformats.org/wordprocessingml/2006/main" xmlns:w14="http://schemas.microsoft.com/office/word/2010/wordml" xmlns:w15="http://schemas.microsoft.com/office/word/2012/wordml" xmlns:w16cex="http://schemas.microsoft.com/office/word/2018/wordml/cex" xmlns:w16cid="http://schemas.microsoft.com/office/word/2016/wordml/cid" xmlns:w16="http://schemas.microsoft.com/office/word/2018/wordml" xmlns:w16du="http://schemas.microsoft.com/office/word/2023/wordml/word16du" xmlns:w16sdtdh="http://schemas.microsoft.com/office/word/2020/wordml/sdtdatahash" xmlns:w16se="http://schemas.microsoft.com/office/word/2015/wordml/symex" xmlns:wpg="http://schemas.microsoft.com/office/word/2010/wordprocessingGroup" xmlns:wpi="http://schemas.microsoft.com/office/word/2010/wordprocessingInk" xmlns:wne="http://schemas.microsoft.com/office/word/2006/wordml" xmlns:wps="http://schemas.microsoft.com/office/word/2010/wordprocessingShape" mc:Ignorable="w14 w15 w16se w16cid w16 w16cex w16sdtdh w16du wp14">
+  <w:p>
+    <w:pPr>
+      <w:pStyle w:val="ListParagraph"/>
+      <w:pBdr>
+        <w:bottom w:val="single" w:sz="4" w:space="1" w:color="auto"/>
+      </w:pBdr>
+      <w:ind w:left="360"/>
+      <w:jc w:val="right"/>
+      <w:rPr>
+        <w:b/>
+        <w:bCs/>
+      </w:rPr>
+    </w:pPr>
+    <w:r>
+      <w:rPr>
+        <w:b/>
+        <w:bCs/>
+      </w:rPr>
+      <w:t xml:space="preserve">Modification </w:t>
+    </w:r>
+    <w:proofErr w:type="spellStart"/>
+    <w:r>
+      <w:rPr>
+        <w:b/>
+        <w:bCs/>
+      </w:rPr>
+      <w:t>DateTimeStamp</w:t>
+    </w:r>
+    <w:proofErr w:type="spellEnd"/>
+    <w:r>
+      <w:rPr>
+        <w:b/>
+        <w:bCs/>
+      </w:rPr>
+      <w:t xml:space="preserve">: </w:t>
+    </w:r>
+    <w:r>
+      <w:rPr>
+        <w:b/>
+        <w:bCs/>
+      </w:rPr>
+      <w:t>10/17/2024 3:13:30 AM</w:t>
+    </w:r>
+  </w:p>
+</w:ftr>
+</file>
+
+<file path=word/footnotes.xml><?xml version="1.0" encoding="utf-8"?>
+<w:footnotes xmlns:wpc="http://schemas.microsoft.com/office/word/2010/wordprocessingCanvas" xmlns:cx="http://schemas.microsoft.com/office/drawing/2014/chartex" xmlns:cx1="http://schemas.microsoft.com/office/drawing/2015/9/8/chartex" xmlns:cx2="http://schemas.microsoft.com/office/drawing/2015/10/21/chartex" xmlns:cx3="http://schemas.microsoft.com/office/drawing/2016/5/9/chartex" xmlns:cx4="http://schemas.microsoft.com/office/drawing/2016/5/10/chartex" xmlns:cx5="http://schemas.microsoft.com/office/drawing/2016/5/11/chartex" xmlns:cx6="http://schemas.microsoft.com/office/drawing/2016/5/12/chartex" xmlns:cx7="http://schemas.microsoft.com/office/drawing/2016/5/13/chartex" xmlns:cx8="http://schemas.microsoft.com/office/drawing/2016/5/14/chartex" xmlns:mc="http://schemas.openxmlformats.org/markup-compatibility/2006" xmlns:aink="http://schemas.microsoft.com/office/drawing/2016/ink" xmlns:am3d="http://schemas.microsoft.com/office/drawing/2017/model3d" xmlns:o="urn:schemas-microsoft-com:office:office" xmlns:oel="http://schemas.microsoft.com/office/2019/extlst" xmlns:r="http://schemas.openxmlformats.org/officeDocument/2006/relationships" xmlns:m="http://schemas.openxmlformats.org/officeDocument/2006/math" xmlns:v="urn:schemas-microsoft-com:vml" xmlns:wp14="http://schemas.microsoft.com/office/word/2010/wordprocessingDrawing" xmlns:wp="http://schemas.openxmlformats.org/drawingml/2006/wordprocessingDrawing" xmlns:w10="urn:schemas-microsoft-com:office:word" xmlns:w="http://schemas.openxmlformats.org/wordprocessingml/2006/main" xmlns:w14="http://schemas.microsoft.com/office/word/2010/wordml" xmlns:w15="http://schemas.microsoft.com/office/word/2012/wordml" xmlns:w16cex="http://schemas.microsoft.com/office/word/2018/wordml/cex" xmlns:w16cid="http://schemas.microsoft.com/office/word/2016/wordml/cid" xmlns:w16="http://schemas.microsoft.com/office/word/2018/wordml" xmlns:w16du="http://schemas.microsoft.com/office/word/2023/wordml/word16du" xmlns:w16sdtdh="http://schemas.microsoft.com/office/word/2020/wordml/sdtdatahash" xmlns:w16se="http://schemas.microsoft.com/office/word/2015/wordml/symex" xmlns:wpg="http://schemas.microsoft.com/office/word/2010/wordprocessingGroup" xmlns:wpi="http://schemas.microsoft.com/office/word/2010/wordprocessingInk" xmlns:wne="http://schemas.microsoft.com/office/word/2006/wordml" xmlns:wps="http://schemas.microsoft.com/office/word/2010/wordprocessingShape" mc:Ignorable="w14 w15 w16se w16cid w16 w16cex w16sdtdh w16du wp14">
+  <w:footnote w:type="separator" w:id="-1">
+    <w:p>
+      <w:pPr>
+        <w:spacing w:after="0" w:line="240" w:lineRule="auto"/>
+      </w:pPr>
+      <w:r>
+        <w:separator/>
+      </w:r>
+    </w:p>
+  </w:footnote>
+  <w:footnote w:type="continuationSeparator" w:id="0">
+    <w:p>
+      <w:pPr>
+        <w:spacing w:after="0" w:line="240" w:lineRule="auto"/>
+      </w:pPr>
+      <w:r>
+        <w:continuationSeparator/>
+      </w:r>
+    </w:p>
+  </w:footnote>
+</w:footnotes>
 </file>
 
 <file path=word/numbering.xml><?xml version="1.0" encoding="utf-8"?>
@@ -444,6 +530,36 @@
   </w:abstractNum>
   <w:num w:numId="1" w16cid:durableId="1483278430">
     <w:abstractNumId w:val="0"/>
+  </w:num>
+  <w:num w:numId="2" w16cid:durableId="257568119">
+    <w:abstractNumId w:val="0"/>
+    <w:lvlOverride w:ilvl="0">
+      <w:startOverride w:val="1"/>
+    </w:lvlOverride>
+    <w:lvlOverride w:ilvl="1">
+      <w:startOverride w:val="1"/>
+    </w:lvlOverride>
+    <w:lvlOverride w:ilvl="2">
+      <w:startOverride w:val="1"/>
+    </w:lvlOverride>
+    <w:lvlOverride w:ilvl="3">
+      <w:startOverride w:val="1"/>
+    </w:lvlOverride>
+    <w:lvlOverride w:ilvl="4">
+      <w:startOverride w:val="1"/>
+    </w:lvlOverride>
+    <w:lvlOverride w:ilvl="5">
+      <w:startOverride w:val="1"/>
+    </w:lvlOverride>
+    <w:lvlOverride w:ilvl="6">
+      <w:startOverride w:val="1"/>
+    </w:lvlOverride>
+    <w:lvlOverride w:ilvl="7">
+      <w:startOverride w:val="1"/>
+    </w:lvlOverride>
+    <w:lvlOverride w:ilvl="8">
+      <w:startOverride w:val="1"/>
+    </w:lvlOverride>
   </w:num>
 </w:numbering>
 </file>
@@ -887,6 +1003,50 @@
       <w:contextualSpacing/>
     </w:pPr>
   </w:style>
+  <w:style w:type="paragraph" w:styleId="Header">
+    <w:name w:val="header"/>
+    <w:basedOn w:val="Normal"/>
+    <w:link w:val="HeaderChar"/>
+    <w:uiPriority w:val="99"/>
+    <w:unhideWhenUsed/>
+    <w:rsid w:val="00F2727A"/>
+    <w:pPr>
+      <w:tabs>
+        <w:tab w:val="center" w:pos="4680"/>
+        <w:tab w:val="right" w:pos="9360"/>
+      </w:tabs>
+      <w:spacing w:after="0" w:line="240" w:lineRule="auto"/>
+    </w:pPr>
+  </w:style>
+  <w:style w:type="character" w:customStyle="1" w:styleId="HeaderChar">
+    <w:name w:val="Header Char"/>
+    <w:basedOn w:val="DefaultParagraphFont"/>
+    <w:link w:val="Header"/>
+    <w:uiPriority w:val="99"/>
+    <w:rsid w:val="00F2727A"/>
+  </w:style>
+  <w:style w:type="paragraph" w:styleId="Footer">
+    <w:name w:val="footer"/>
+    <w:basedOn w:val="Normal"/>
+    <w:link w:val="FooterChar"/>
+    <w:uiPriority w:val="99"/>
+    <w:unhideWhenUsed/>
+    <w:rsid w:val="00F2727A"/>
+    <w:pPr>
+      <w:tabs>
+        <w:tab w:val="center" w:pos="4680"/>
+        <w:tab w:val="right" w:pos="9360"/>
+      </w:tabs>
+      <w:spacing w:after="0" w:line="240" w:lineRule="auto"/>
+    </w:pPr>
+  </w:style>
+  <w:style w:type="character" w:customStyle="1" w:styleId="FooterChar">
+    <w:name w:val="Footer Char"/>
+    <w:basedOn w:val="DefaultParagraphFont"/>
+    <w:link w:val="Footer"/>
+    <w:uiPriority w:val="99"/>
+    <w:rsid w:val="00F2727A"/>
+  </w:style>
 </w:styles>
 </file>
 

</xml_diff>